<commit_message>
improved test case 3
</commit_message>
<xml_diff>
--- a/tests/data/test3_invalid.docx
+++ b/tests/data/test3_invalid.docx
@@ -40,9 +40,132 @@
       <w:r>
         <w:t>And that’s a trick acronym!</w:t>
       </w:r>
-      <w:bookmarkStart w:id="0" w:name="_GoBack"/>
-      <w:bookmarkEnd w:id="0"/>
     </w:p>
+    <w:p/>
+    <w:p/>
+    <w:tbl>
+      <w:tblPr>
+        <w:tblStyle w:val="TableGrid"/>
+        <w:tblW w:w="0" w:type="auto"/>
+        <w:tblLook w:val="04A0" w:firstRow="1" w:lastRow="0" w:firstColumn="1" w:lastColumn="0" w:noHBand="0" w:noVBand="1"/>
+      </w:tblPr>
+      <w:tblGrid>
+        <w:gridCol w:w="3116"/>
+        <w:gridCol w:w="3117"/>
+        <w:gridCol w:w="3117"/>
+      </w:tblGrid>
+      <w:tr>
+        <w:tc>
+          <w:tcPr>
+            <w:tcW w:w="3116" w:type="dxa"/>
+          </w:tcPr>
+          <w:p>
+            <w:r>
+              <w:t>This is not the acronym table</w:t>
+            </w:r>
+          </w:p>
+        </w:tc>
+        <w:tc>
+          <w:tcPr>
+            <w:tcW w:w="3117" w:type="dxa"/>
+          </w:tcPr>
+          <w:p>
+            <w:r>
+              <w:t>You should ignore it</w:t>
+            </w:r>
+            <w:bookmarkStart w:id="0" w:name="_GoBack"/>
+            <w:bookmarkEnd w:id="0"/>
+          </w:p>
+        </w:tc>
+        <w:tc>
+          <w:tcPr>
+            <w:tcW w:w="3117" w:type="dxa"/>
+          </w:tcPr>
+          <w:p/>
+        </w:tc>
+      </w:tr>
+      <w:tr>
+        <w:tc>
+          <w:tcPr>
+            <w:tcW w:w="3116" w:type="dxa"/>
+          </w:tcPr>
+          <w:p/>
+        </w:tc>
+        <w:tc>
+          <w:tcPr>
+            <w:tcW w:w="3117" w:type="dxa"/>
+          </w:tcPr>
+          <w:p/>
+        </w:tc>
+        <w:tc>
+          <w:tcPr>
+            <w:tcW w:w="3117" w:type="dxa"/>
+          </w:tcPr>
+          <w:p/>
+        </w:tc>
+      </w:tr>
+      <w:tr>
+        <w:tc>
+          <w:tcPr>
+            <w:tcW w:w="3116" w:type="dxa"/>
+          </w:tcPr>
+          <w:p/>
+        </w:tc>
+        <w:tc>
+          <w:tcPr>
+            <w:tcW w:w="3117" w:type="dxa"/>
+          </w:tcPr>
+          <w:p/>
+        </w:tc>
+        <w:tc>
+          <w:tcPr>
+            <w:tcW w:w="3117" w:type="dxa"/>
+          </w:tcPr>
+          <w:p/>
+        </w:tc>
+      </w:tr>
+      <w:tr>
+        <w:tc>
+          <w:tcPr>
+            <w:tcW w:w="3116" w:type="dxa"/>
+          </w:tcPr>
+          <w:p/>
+        </w:tc>
+        <w:tc>
+          <w:tcPr>
+            <w:tcW w:w="3117" w:type="dxa"/>
+          </w:tcPr>
+          <w:p/>
+        </w:tc>
+        <w:tc>
+          <w:tcPr>
+            <w:tcW w:w="3117" w:type="dxa"/>
+          </w:tcPr>
+          <w:p/>
+        </w:tc>
+      </w:tr>
+      <w:tr>
+        <w:tc>
+          <w:tcPr>
+            <w:tcW w:w="3116" w:type="dxa"/>
+          </w:tcPr>
+          <w:p/>
+        </w:tc>
+        <w:tc>
+          <w:tcPr>
+            <w:tcW w:w="3117" w:type="dxa"/>
+          </w:tcPr>
+          <w:p/>
+        </w:tc>
+        <w:tc>
+          <w:tcPr>
+            <w:tcW w:w="3117" w:type="dxa"/>
+          </w:tcPr>
+          <w:p/>
+        </w:tc>
+      </w:tr>
+    </w:tbl>
+    <w:p/>
     <w:p/>
     <w:p>
       <w:r>

</xml_diff>